<commit_message>
Improved some course views, updated todo
</commit_message>
<xml_diff>
--- a/Login_System/README.docx
+++ b/Login_System/README.docx
@@ -94,7 +94,9 @@
               <w:tab w:val="right" w:leader="dot" w:pos="9628"/>
             </w:tabs>
             <w:rPr>
+              <w:rFonts w:eastAsiaTheme="minorEastAsia"/>
               <w:noProof/>
+              <w:lang w:eastAsia="fi-FI"/>
             </w:rPr>
           </w:pPr>
           <w:r>
@@ -106,7 +108,7 @@
           <w:r>
             <w:fldChar w:fldCharType="separate"/>
           </w:r>
-          <w:hyperlink w:anchor="_Toc37928818" w:history="1">
+          <w:hyperlink w:anchor="_Toc38013558" w:history="1">
             <w:r>
               <w:rPr>
                 <w:rStyle w:val="Hyperlinkki"/>
@@ -116,7 +118,9 @@
             </w:r>
             <w:r>
               <w:rPr>
-                <w:noProof/>
+                <w:rFonts w:eastAsiaTheme="minorEastAsia"/>
+                <w:noProof/>
+                <w:lang w:eastAsia="fi-FI"/>
               </w:rPr>
               <w:tab/>
             </w:r>
@@ -146,7 +150,7 @@
                 <w:noProof/>
                 <w:webHidden/>
               </w:rPr>
-              <w:instrText xml:space="preserve"> PAGEREF _Toc37928818 \h </w:instrText>
+              <w:instrText xml:space="preserve"> PAGEREF _Toc38013558 \h </w:instrText>
             </w:r>
             <w:r>
               <w:rPr>
@@ -185,10 +189,12 @@
               <w:tab w:val="right" w:leader="dot" w:pos="9628"/>
             </w:tabs>
             <w:rPr>
+              <w:rFonts w:eastAsiaTheme="minorEastAsia"/>
               <w:noProof/>
+              <w:lang w:eastAsia="fi-FI"/>
             </w:rPr>
           </w:pPr>
-          <w:hyperlink w:anchor="_Toc37928819" w:history="1">
+          <w:hyperlink w:anchor="_Toc38013559" w:history="1">
             <w:r>
               <w:rPr>
                 <w:rStyle w:val="Hyperlinkki"/>
@@ -199,7 +205,9 @@
             </w:r>
             <w:r>
               <w:rPr>
-                <w:noProof/>
+                <w:rFonts w:eastAsiaTheme="minorEastAsia"/>
+                <w:noProof/>
+                <w:lang w:eastAsia="fi-FI"/>
               </w:rPr>
               <w:tab/>
             </w:r>
@@ -230,7 +238,7 @@
                 <w:noProof/>
                 <w:webHidden/>
               </w:rPr>
-              <w:instrText xml:space="preserve"> PAGEREF _Toc37928819 \h </w:instrText>
+              <w:instrText xml:space="preserve"> PAGEREF _Toc38013559 \h </w:instrText>
             </w:r>
             <w:r>
               <w:rPr>
@@ -269,17 +277,193 @@
               <w:tab w:val="right" w:leader="dot" w:pos="9628"/>
             </w:tabs>
             <w:rPr>
+              <w:rFonts w:eastAsiaTheme="minorEastAsia"/>
+              <w:noProof/>
+              <w:lang w:eastAsia="fi-FI"/>
+            </w:rPr>
+          </w:pPr>
+          <w:hyperlink w:anchor="_Toc38013560" w:history="1">
+            <w:r>
+              <w:rPr>
+                <w:rStyle w:val="Hyperlinkki"/>
+                <w:noProof/>
+                <w:lang w:val="en-GB"/>
+              </w:rPr>
+              <w:t>3.</w:t>
+            </w:r>
+            <w:r>
+              <w:rPr>
+                <w:rFonts w:eastAsiaTheme="minorEastAsia"/>
+                <w:noProof/>
+                <w:lang w:eastAsia="fi-FI"/>
+              </w:rPr>
+              <w:tab/>
+            </w:r>
+            <w:r>
+              <w:rPr>
+                <w:rStyle w:val="Hyperlinkki"/>
+                <w:noProof/>
+                <w:lang w:val="en-GB"/>
+              </w:rPr>
+              <w:t>Courses</w:t>
+            </w:r>
+            <w:r>
+              <w:rPr>
+                <w:noProof/>
+                <w:webHidden/>
+              </w:rPr>
+              <w:tab/>
+            </w:r>
+            <w:r>
+              <w:rPr>
+                <w:noProof/>
+                <w:webHidden/>
+              </w:rPr>
+              <w:fldChar w:fldCharType="begin"/>
+            </w:r>
+            <w:r>
+              <w:rPr>
+                <w:noProof/>
+                <w:webHidden/>
+              </w:rPr>
+              <w:instrText xml:space="preserve"> PAGEREF _Toc38013560 \h </w:instrText>
+            </w:r>
+            <w:r>
+              <w:rPr>
+                <w:noProof/>
+                <w:webHidden/>
+              </w:rPr>
+            </w:r>
+            <w:r>
+              <w:rPr>
+                <w:noProof/>
+                <w:webHidden/>
+              </w:rPr>
+              <w:fldChar w:fldCharType="separate"/>
+            </w:r>
+            <w:r>
+              <w:rPr>
+                <w:noProof/>
+                <w:webHidden/>
+              </w:rPr>
+              <w:t>3</w:t>
+            </w:r>
+            <w:r>
+              <w:rPr>
+                <w:noProof/>
+                <w:webHidden/>
+              </w:rPr>
+              <w:fldChar w:fldCharType="end"/>
+            </w:r>
+          </w:hyperlink>
+        </w:p>
+        <w:p>
+          <w:pPr>
+            <w:pStyle w:val="Sisluet1"/>
+            <w:tabs>
+              <w:tab w:val="left" w:pos="440"/>
+              <w:tab w:val="right" w:leader="dot" w:pos="9628"/>
+            </w:tabs>
+            <w:rPr>
+              <w:rFonts w:eastAsiaTheme="minorEastAsia"/>
+              <w:noProof/>
+              <w:lang w:eastAsia="fi-FI"/>
+            </w:rPr>
+          </w:pPr>
+          <w:hyperlink w:anchor="_Toc38013561" w:history="1">
+            <w:r>
+              <w:rPr>
+                <w:rStyle w:val="Hyperlinkki"/>
+                <w:noProof/>
+                <w:lang w:val="en-GB"/>
+              </w:rPr>
+              <w:t>4.</w:t>
+            </w:r>
+            <w:r>
+              <w:rPr>
+                <w:rFonts w:eastAsiaTheme="minorEastAsia"/>
+                <w:noProof/>
+                <w:lang w:eastAsia="fi-FI"/>
+              </w:rPr>
+              <w:tab/>
+            </w:r>
+            <w:r>
+              <w:rPr>
+                <w:rStyle w:val="Hyperlinkki"/>
+                <w:noProof/>
+                <w:lang w:val="en-GB"/>
+              </w:rPr>
+              <w:t>Administration</w:t>
+            </w:r>
+            <w:r>
+              <w:rPr>
+                <w:noProof/>
+                <w:webHidden/>
+              </w:rPr>
+              <w:tab/>
+            </w:r>
+            <w:r>
+              <w:rPr>
+                <w:noProof/>
+                <w:webHidden/>
+              </w:rPr>
+              <w:fldChar w:fldCharType="begin"/>
+            </w:r>
+            <w:r>
+              <w:rPr>
+                <w:noProof/>
+                <w:webHidden/>
+              </w:rPr>
+              <w:instrText xml:space="preserve"> PAGEREF _Toc38013561 \h </w:instrText>
+            </w:r>
+            <w:r>
+              <w:rPr>
+                <w:noProof/>
+                <w:webHidden/>
+              </w:rPr>
+            </w:r>
+            <w:r>
+              <w:rPr>
+                <w:noProof/>
+                <w:webHidden/>
+              </w:rPr>
+              <w:fldChar w:fldCharType="separate"/>
+            </w:r>
+            <w:r>
+              <w:rPr>
+                <w:noProof/>
+                <w:webHidden/>
+              </w:rPr>
+              <w:t>4</w:t>
+            </w:r>
+            <w:r>
+              <w:rPr>
+                <w:noProof/>
+                <w:webHidden/>
+              </w:rPr>
+              <w:fldChar w:fldCharType="end"/>
+            </w:r>
+          </w:hyperlink>
+        </w:p>
+        <w:p>
+          <w:pPr>
+            <w:pStyle w:val="Sisluet2"/>
+            <w:tabs>
+              <w:tab w:val="left" w:pos="880"/>
+              <w:tab w:val="right" w:leader="dot" w:pos="9628"/>
+            </w:tabs>
+            <w:rPr>
               <w:noProof/>
             </w:rPr>
           </w:pPr>
-          <w:hyperlink w:anchor="_Toc37928820" w:history="1">
+          <w:hyperlink w:anchor="_Toc38013562" w:history="1">
             <w:r>
               <w:rPr>
                 <w:rStyle w:val="Hyperlinkki"/>
                 <w:noProof/>
                 <w:lang w:val="en-GB"/>
               </w:rPr>
-              <w:t>3.</w:t>
+              <w:t>4.1</w:t>
             </w:r>
             <w:r>
               <w:rPr>
@@ -293,7 +477,7 @@
                 <w:noProof/>
                 <w:lang w:val="en-GB"/>
               </w:rPr>
-              <w:t>Courses</w:t>
+              <w:t>Roles</w:t>
             </w:r>
             <w:r>
               <w:rPr>
@@ -314,7 +498,7 @@
                 <w:noProof/>
                 <w:webHidden/>
               </w:rPr>
-              <w:instrText xml:space="preserve"> PAGEREF _Toc37928820 \h </w:instrText>
+              <w:instrText xml:space="preserve"> PAGEREF _Toc38013562 \h </w:instrText>
             </w:r>
             <w:r>
               <w:rPr>
@@ -334,7 +518,259 @@
                 <w:noProof/>
                 <w:webHidden/>
               </w:rPr>
-              <w:t>3</w:t>
+              <w:t>4</w:t>
+            </w:r>
+            <w:r>
+              <w:rPr>
+                <w:noProof/>
+                <w:webHidden/>
+              </w:rPr>
+              <w:fldChar w:fldCharType="end"/>
+            </w:r>
+          </w:hyperlink>
+        </w:p>
+        <w:p>
+          <w:pPr>
+            <w:pStyle w:val="Sisluet2"/>
+            <w:tabs>
+              <w:tab w:val="left" w:pos="880"/>
+              <w:tab w:val="right" w:leader="dot" w:pos="9628"/>
+            </w:tabs>
+            <w:rPr>
+              <w:noProof/>
+            </w:rPr>
+          </w:pPr>
+          <w:hyperlink w:anchor="_Toc38013563" w:history="1">
+            <w:r>
+              <w:rPr>
+                <w:rStyle w:val="Hyperlinkki"/>
+                <w:noProof/>
+                <w:lang w:val="en-GB"/>
+              </w:rPr>
+              <w:t>4.2</w:t>
+            </w:r>
+            <w:r>
+              <w:rPr>
+                <w:noProof/>
+              </w:rPr>
+              <w:tab/>
+            </w:r>
+            <w:r>
+              <w:rPr>
+                <w:rStyle w:val="Hyperlinkki"/>
+                <w:noProof/>
+                <w:lang w:val="en-GB"/>
+              </w:rPr>
+              <w:t>Groups</w:t>
+            </w:r>
+            <w:r>
+              <w:rPr>
+                <w:noProof/>
+                <w:webHidden/>
+              </w:rPr>
+              <w:tab/>
+            </w:r>
+            <w:r>
+              <w:rPr>
+                <w:noProof/>
+                <w:webHidden/>
+              </w:rPr>
+              <w:fldChar w:fldCharType="begin"/>
+            </w:r>
+            <w:r>
+              <w:rPr>
+                <w:noProof/>
+                <w:webHidden/>
+              </w:rPr>
+              <w:instrText xml:space="preserve"> PAGEREF _Toc38013563 \h </w:instrText>
+            </w:r>
+            <w:r>
+              <w:rPr>
+                <w:noProof/>
+                <w:webHidden/>
+              </w:rPr>
+            </w:r>
+            <w:r>
+              <w:rPr>
+                <w:noProof/>
+                <w:webHidden/>
+              </w:rPr>
+              <w:fldChar w:fldCharType="separate"/>
+            </w:r>
+            <w:r>
+              <w:rPr>
+                <w:noProof/>
+                <w:webHidden/>
+              </w:rPr>
+              <w:t>4</w:t>
+            </w:r>
+            <w:r>
+              <w:rPr>
+                <w:noProof/>
+                <w:webHidden/>
+              </w:rPr>
+              <w:fldChar w:fldCharType="end"/>
+            </w:r>
+          </w:hyperlink>
+        </w:p>
+        <w:p>
+          <w:pPr>
+            <w:pStyle w:val="Sisluet2"/>
+            <w:tabs>
+              <w:tab w:val="left" w:pos="880"/>
+              <w:tab w:val="right" w:leader="dot" w:pos="9628"/>
+            </w:tabs>
+            <w:rPr>
+              <w:noProof/>
+            </w:rPr>
+          </w:pPr>
+          <w:hyperlink w:anchor="_Toc38013564" w:history="1">
+            <w:r>
+              <w:rPr>
+                <w:rStyle w:val="Hyperlinkki"/>
+                <w:noProof/>
+                <w:lang w:val="en-GB"/>
+              </w:rPr>
+              <w:t>4.3</w:t>
+            </w:r>
+            <w:r>
+              <w:rPr>
+                <w:noProof/>
+              </w:rPr>
+              <w:tab/>
+            </w:r>
+            <w:r>
+              <w:rPr>
+                <w:rStyle w:val="Hyperlinkki"/>
+                <w:noProof/>
+                <w:lang w:val="en-GB"/>
+              </w:rPr>
+              <w:t>Skills</w:t>
+            </w:r>
+            <w:r>
+              <w:rPr>
+                <w:noProof/>
+                <w:webHidden/>
+              </w:rPr>
+              <w:tab/>
+            </w:r>
+            <w:r>
+              <w:rPr>
+                <w:noProof/>
+                <w:webHidden/>
+              </w:rPr>
+              <w:fldChar w:fldCharType="begin"/>
+            </w:r>
+            <w:r>
+              <w:rPr>
+                <w:noProof/>
+                <w:webHidden/>
+              </w:rPr>
+              <w:instrText xml:space="preserve"> PAGEREF _Toc38013564 \h </w:instrText>
+            </w:r>
+            <w:r>
+              <w:rPr>
+                <w:noProof/>
+                <w:webHidden/>
+              </w:rPr>
+            </w:r>
+            <w:r>
+              <w:rPr>
+                <w:noProof/>
+                <w:webHidden/>
+              </w:rPr>
+              <w:fldChar w:fldCharType="separate"/>
+            </w:r>
+            <w:r>
+              <w:rPr>
+                <w:noProof/>
+                <w:webHidden/>
+              </w:rPr>
+              <w:t>4</w:t>
+            </w:r>
+            <w:r>
+              <w:rPr>
+                <w:noProof/>
+                <w:webHidden/>
+              </w:rPr>
+              <w:fldChar w:fldCharType="end"/>
+            </w:r>
+          </w:hyperlink>
+        </w:p>
+        <w:p>
+          <w:pPr>
+            <w:pStyle w:val="Sisluet2"/>
+            <w:tabs>
+              <w:tab w:val="left" w:pos="880"/>
+              <w:tab w:val="right" w:leader="dot" w:pos="9628"/>
+            </w:tabs>
+            <w:rPr>
+              <w:noProof/>
+            </w:rPr>
+          </w:pPr>
+          <w:hyperlink w:anchor="_Toc38013565" w:history="1">
+            <w:r>
+              <w:rPr>
+                <w:rStyle w:val="Hyperlinkki"/>
+                <w:noProof/>
+                <w:lang w:val="en-GB"/>
+              </w:rPr>
+              <w:t>4.4</w:t>
+            </w:r>
+            <w:r>
+              <w:rPr>
+                <w:noProof/>
+              </w:rPr>
+              <w:tab/>
+            </w:r>
+            <w:r>
+              <w:rPr>
+                <w:rStyle w:val="Hyperlinkki"/>
+                <w:noProof/>
+                <w:lang w:val="en-GB"/>
+              </w:rPr>
+              <w:t>Certificates</w:t>
+            </w:r>
+            <w:r>
+              <w:rPr>
+                <w:noProof/>
+                <w:webHidden/>
+              </w:rPr>
+              <w:tab/>
+            </w:r>
+            <w:r>
+              <w:rPr>
+                <w:noProof/>
+                <w:webHidden/>
+              </w:rPr>
+              <w:fldChar w:fldCharType="begin"/>
+            </w:r>
+            <w:r>
+              <w:rPr>
+                <w:noProof/>
+                <w:webHidden/>
+              </w:rPr>
+              <w:instrText xml:space="preserve"> PAGEREF _Toc38013565 \h </w:instrText>
+            </w:r>
+            <w:r>
+              <w:rPr>
+                <w:noProof/>
+                <w:webHidden/>
+              </w:rPr>
+            </w:r>
+            <w:r>
+              <w:rPr>
+                <w:noProof/>
+                <w:webHidden/>
+              </w:rPr>
+              <w:fldChar w:fldCharType="separate"/>
+            </w:r>
+            <w:r>
+              <w:rPr>
+                <w:noProof/>
+                <w:webHidden/>
+              </w:rPr>
+              <w:t>4</w:t>
             </w:r>
             <w:r>
               <w:rPr>
@@ -377,7 +813,7 @@
           <w:numId w:val="1"/>
         </w:numPr>
       </w:pPr>
-      <w:bookmarkStart w:id="0" w:name="_Toc37928818"/>
+      <w:bookmarkStart w:id="0" w:name="_Toc38013558"/>
       <w:r>
         <w:lastRenderedPageBreak/>
         <w:t>Getting Started</w:t>
@@ -552,7 +988,7 @@
           <w:lang w:val="en-GB"/>
         </w:rPr>
       </w:pPr>
-      <w:bookmarkStart w:id="1" w:name="_Toc37928819"/>
+      <w:bookmarkStart w:id="1" w:name="_Toc38013559"/>
       <w:r>
         <w:rPr>
           <w:lang w:val="en-GB"/>
@@ -622,7 +1058,7 @@
           <w:lang w:val="en-GB"/>
         </w:rPr>
       </w:pPr>
-      <w:bookmarkStart w:id="2" w:name="_Toc37928820"/>
+      <w:bookmarkStart w:id="2" w:name="_Toc38013560"/>
       <w:r>
         <w:rPr>
           <w:lang w:val="en-GB"/>
@@ -695,6 +1131,7 @@
           <w:lang w:val="en-GB"/>
         </w:rPr>
       </w:pPr>
+      <w:bookmarkStart w:id="3" w:name="_Toc38013561"/>
       <w:r>
         <w:rPr>
           <w:lang w:val="en-GB"/>
@@ -702,6 +1139,7 @@
         <w:lastRenderedPageBreak/>
         <w:t>Administration</w:t>
       </w:r>
+      <w:bookmarkEnd w:id="3"/>
     </w:p>
     <w:p>
       <w:pPr>
@@ -735,12 +1173,14 @@
           <w:lang w:val="en-GB"/>
         </w:rPr>
       </w:pPr>
+      <w:bookmarkStart w:id="4" w:name="_Toc38013562"/>
       <w:r>
         <w:rPr>
           <w:lang w:val="en-GB"/>
         </w:rPr>
         <w:t>Roles</w:t>
       </w:r>
+      <w:bookmarkEnd w:id="4"/>
     </w:p>
     <w:p>
       <w:pPr>
@@ -768,12 +1208,14 @@
           <w:lang w:val="en-GB"/>
         </w:rPr>
       </w:pPr>
+      <w:bookmarkStart w:id="5" w:name="_Toc38013563"/>
       <w:r>
         <w:rPr>
           <w:lang w:val="en-GB"/>
         </w:rPr>
         <w:t>Groups</w:t>
       </w:r>
+      <w:bookmarkEnd w:id="5"/>
     </w:p>
     <w:p>
       <w:pPr>
@@ -885,12 +1327,14 @@
           <w:lang w:val="en-GB"/>
         </w:rPr>
       </w:pPr>
+      <w:bookmarkStart w:id="6" w:name="_Toc38013564"/>
       <w:r>
         <w:rPr>
           <w:lang w:val="en-GB"/>
         </w:rPr>
         <w:t>Skills</w:t>
       </w:r>
+      <w:bookmarkEnd w:id="6"/>
     </w:p>
     <w:p>
       <w:pPr>
@@ -938,12 +1382,14 @@
           <w:lang w:val="en-GB"/>
         </w:rPr>
       </w:pPr>
+      <w:bookmarkStart w:id="7" w:name="_Toc38013565"/>
       <w:r>
         <w:rPr>
           <w:lang w:val="en-GB"/>
         </w:rPr>
         <w:t>Certificates</w:t>
       </w:r>
+      <w:bookmarkEnd w:id="7"/>
     </w:p>
     <w:p>
       <w:pPr>
@@ -1905,6 +2351,19 @@
       <w:szCs w:val="24"/>
     </w:rPr>
   </w:style>
+  <w:style w:type="paragraph" w:styleId="Sisluet2">
+    <w:name w:val="toc 2"/>
+    <w:basedOn w:val="Normaali"/>
+    <w:next w:val="Normaali"/>
+    <w:autoRedefine/>
+    <w:uiPriority w:val="39"/>
+    <w:unhideWhenUsed/>
+    <w:rsid w:val="00566253"/>
+    <w:pPr>
+      <w:spacing w:after="100"/>
+      <w:ind w:left="220"/>
+    </w:pPr>
+  </w:style>
 </w:styles>
 </file>
 
@@ -2208,7 +2667,7 @@
 </file>
 
 <file path=customXml/itemProps1.xml><?xml version="1.0" encoding="utf-8"?>
-<ds:datastoreItem xmlns:ds="http://schemas.openxmlformats.org/officeDocument/2006/customXml" ds:itemID="{23F42EE4-332A-4498-A0DE-2BF6C6305D34}">
+<ds:datastoreItem xmlns:ds="http://schemas.openxmlformats.org/officeDocument/2006/customXml" ds:itemID="{1AE390DE-9AD6-41AF-94A0-E9C235E91641}">
   <ds:schemaRefs>
     <ds:schemaRef ds:uri="http://schemas.openxmlformats.org/officeDocument/2006/bibliography"/>
   </ds:schemaRefs>

</xml_diff>